<commit_message>
some schematics shit idk
</commit_message>
<xml_diff>
--- a/Schematics/PR_1/Pr1.docx
+++ b/Schematics/PR_1/Pr1.docx
@@ -656,13 +656,23 @@
                 <w:lang w:val="en-US"/>
               </w:rPr>
             </w:pPr>
+            <w:proofErr w:type="spellStart"/>
             <w:r>
               <w:rPr>
                 <w:rFonts w:eastAsia="SimSun" w:cs="Times New Roman"/>
                 <w:sz w:val="24"/>
                 <w:szCs w:val="24"/>
               </w:rPr>
-              <w:t>Туктаров Т.А</w:t>
+              <w:t>Туктаров</w:t>
+            </w:r>
+            <w:proofErr w:type="spellEnd"/>
+            <w:r>
+              <w:rPr>
+                <w:rFonts w:eastAsia="SimSun" w:cs="Times New Roman"/>
+                <w:sz w:val="24"/>
+                <w:szCs w:val="24"/>
+              </w:rPr>
+              <w:t xml:space="preserve"> Т.А</w:t>
             </w:r>
             <w:r>
               <w:rPr>
@@ -753,13 +763,23 @@
                 <w:lang w:val="en-US"/>
               </w:rPr>
             </w:pPr>
+            <w:proofErr w:type="spellStart"/>
             <w:r>
               <w:rPr>
                 <w:rFonts w:eastAsia="SimSun" w:cs="Times New Roman"/>
                 <w:sz w:val="24"/>
                 <w:szCs w:val="24"/>
               </w:rPr>
-              <w:t>Дуксин Н.А.</w:t>
+              <w:t>Дуксин</w:t>
+            </w:r>
+            <w:proofErr w:type="spellEnd"/>
+            <w:r>
+              <w:rPr>
+                <w:rFonts w:eastAsia="SimSun" w:cs="Times New Roman"/>
+                <w:sz w:val="24"/>
+                <w:szCs w:val="24"/>
+              </w:rPr>
+              <w:t xml:space="preserve"> Н.А.</w:t>
             </w:r>
           </w:p>
           <w:p>
@@ -877,7 +897,25 @@
                 <w:sz w:val="24"/>
                 <w:szCs w:val="24"/>
               </w:rPr>
-              <w:t>«__»_______2025 г</w:t>
+              <w:t>«_</w:t>
+            </w:r>
+            <w:proofErr w:type="gramStart"/>
+            <w:r>
+              <w:rPr>
+                <w:rFonts w:eastAsia="SimSun" w:cs="Times New Roman"/>
+                <w:sz w:val="24"/>
+                <w:szCs w:val="24"/>
+              </w:rPr>
+              <w:t>_»_</w:t>
+            </w:r>
+            <w:proofErr w:type="gramEnd"/>
+            <w:r>
+              <w:rPr>
+                <w:rFonts w:eastAsia="SimSun" w:cs="Times New Roman"/>
+                <w:sz w:val="24"/>
+                <w:szCs w:val="24"/>
+              </w:rPr>
+              <w:t>______2025 г</w:t>
             </w:r>
             <w:r>
               <w:rPr>
@@ -957,6 +995,7 @@
               </w:rPr>
               <w:t xml:space="preserve"> «_</w:t>
             </w:r>
+            <w:proofErr w:type="gramStart"/>
             <w:r>
               <w:rPr>
                 <w:rFonts w:eastAsia="SimSun" w:cs="Times New Roman"/>
@@ -972,7 +1011,16 @@
                 <w:sz w:val="24"/>
                 <w:szCs w:val="24"/>
               </w:rPr>
-              <w:t>»_______2025 г.</w:t>
+              <w:t>»_</w:t>
+            </w:r>
+            <w:proofErr w:type="gramEnd"/>
+            <w:r>
+              <w:rPr>
+                <w:rFonts w:eastAsia="SimSun" w:cs="Times New Roman"/>
+                <w:sz w:val="24"/>
+                <w:szCs w:val="24"/>
+              </w:rPr>
+              <w:t>______2025 г.</w:t>
             </w:r>
           </w:p>
         </w:tc>
@@ -1106,13 +1154,13 @@
         <w:t>Москва 2025</w:t>
       </w:r>
     </w:p>
-    <w:bookmarkStart w:id="0" w:name="_Toc178924936" w:displacedByCustomXml="next"/>
-    <w:bookmarkStart w:id="1" w:name="_Toc100913768" w:displacedByCustomXml="next"/>
-    <w:bookmarkStart w:id="2" w:name="_Toc102076491" w:displacedByCustomXml="next"/>
+    <w:bookmarkStart w:id="0" w:name="_Toc181462599" w:displacedByCustomXml="next"/>
+    <w:bookmarkStart w:id="1" w:name="_Toc177219576" w:displacedByCustomXml="next"/>
+    <w:bookmarkStart w:id="2" w:name="_Toc177219463" w:displacedByCustomXml="next"/>
     <w:bookmarkStart w:id="3" w:name="_Toc102076516" w:displacedByCustomXml="next"/>
-    <w:bookmarkStart w:id="4" w:name="_Toc177219463" w:displacedByCustomXml="next"/>
-    <w:bookmarkStart w:id="5" w:name="_Toc177219576" w:displacedByCustomXml="next"/>
-    <w:bookmarkStart w:id="6" w:name="_Toc181462599" w:displacedByCustomXml="next"/>
+    <w:bookmarkStart w:id="4" w:name="_Toc102076491" w:displacedByCustomXml="next"/>
+    <w:bookmarkStart w:id="5" w:name="_Toc100913768" w:displacedByCustomXml="next"/>
+    <w:bookmarkStart w:id="6" w:name="_Toc178924936" w:displacedByCustomXml="next"/>
     <w:sdt>
       <w:sdtPr>
         <w:rPr>
@@ -1157,10 +1205,10 @@
             <w:t>АННОТАЦИЯ</w:t>
           </w:r>
           <w:bookmarkEnd w:id="6"/>
-          <w:bookmarkEnd w:id="5"/>
           <w:bookmarkEnd w:id="4"/>
           <w:bookmarkEnd w:id="3"/>
           <w:bookmarkEnd w:id="2"/>
+          <w:bookmarkEnd w:id="1"/>
           <w:bookmarkEnd w:id="0"/>
         </w:p>
         <w:p>
@@ -1242,7 +1290,7 @@
             <w:lastRenderedPageBreak/>
             <w:t>С</w:t>
           </w:r>
-          <w:bookmarkEnd w:id="1"/>
+          <w:bookmarkEnd w:id="5"/>
           <w:r>
             <w:rPr>
               <w:b/>
@@ -2026,23 +2074,97 @@
         <w:t xml:space="preserve"> </w:t>
       </w:r>
       <w:r>
-        <w:t>основе которой лежит конфигурируемая матрица логических ячеек. К основным аппаратным ресурсам FPGA семейства «Artix» седьмой серии можно отнести: CLB, BRAM, DSP.</w:t>
+        <w:t>основе которой лежит конфигурируемая матрица логических ячеек. К основным аппаратным ресурсам FPGA семейства «</w:t>
+      </w:r>
+      <w:proofErr w:type="spellStart"/>
+      <w:r>
+        <w:t>Artix</w:t>
+      </w:r>
+      <w:proofErr w:type="spellEnd"/>
+      <w:r>
+        <w:t>» седьмой серии можно отнести: CLB, BRAM, DSP.</w:t>
       </w:r>
     </w:p>
     <w:p>
       <w:r>
-        <w:t>CLB (Configurable Logic Blocks) — базовый компонент для построения конфигурируемой матрицы. Каждый блок содержит в своём составе два подблока (slice), которые являются комплементарными.</w:t>
+        <w:t>CLB (</w:t>
+      </w:r>
+      <w:proofErr w:type="spellStart"/>
+      <w:r>
+        <w:t>Configurable</w:t>
+      </w:r>
+      <w:proofErr w:type="spellEnd"/>
+      <w:r>
+        <w:t xml:space="preserve"> Logic </w:t>
+      </w:r>
+      <w:proofErr w:type="spellStart"/>
+      <w:r>
+        <w:t>Blocks</w:t>
+      </w:r>
+      <w:proofErr w:type="spellEnd"/>
+      <w:r>
+        <w:t>) — базовый компонент для построения конфигурируемой матрицы. Каждый блок содержит в своём составе два подблока (</w:t>
+      </w:r>
+      <w:proofErr w:type="spellStart"/>
+      <w:r>
+        <w:t>slice</w:t>
+      </w:r>
+      <w:proofErr w:type="spellEnd"/>
+      <w:r>
+        <w:t>), которые являются комплементарными.</w:t>
       </w:r>
     </w:p>
     <w:p>
       <w:r>
-        <w:t xml:space="preserve">В пределах каждого slice присутствуют четыре </w:t>
-      </w:r>
+        <w:t xml:space="preserve">В пределах каждого </w:t>
+      </w:r>
+      <w:proofErr w:type="spellStart"/>
+      <w:r>
+        <w:t>slice</w:t>
+      </w:r>
+      <w:proofErr w:type="spellEnd"/>
+      <w:r>
+        <w:t xml:space="preserve"> присутствуют четыре </w:t>
+      </w:r>
+      <w:proofErr w:type="spellStart"/>
       <w:r>
         <w:t>шестивходные</w:t>
       </w:r>
-      <w:r>
-        <w:t xml:space="preserve"> таблицы поиска (LUT – Lookup Table). Каждая шестивходовая LUT (6-LUT) состоит из двух пятивходовых LUT (5-LUT)</w:t>
+      <w:proofErr w:type="spellEnd"/>
+      <w:r>
+        <w:t xml:space="preserve"> таблицы поиска (LUT – </w:t>
+      </w:r>
+      <w:proofErr w:type="spellStart"/>
+      <w:r>
+        <w:t>Lookup</w:t>
+      </w:r>
+      <w:proofErr w:type="spellEnd"/>
+      <w:r>
+        <w:t xml:space="preserve"> </w:t>
+      </w:r>
+      <w:proofErr w:type="spellStart"/>
+      <w:r>
+        <w:t>Table</w:t>
+      </w:r>
+      <w:proofErr w:type="spellEnd"/>
+      <w:r>
+        <w:t xml:space="preserve">). Каждая </w:t>
+      </w:r>
+      <w:proofErr w:type="spellStart"/>
+      <w:r>
+        <w:t>шестивходовая</w:t>
+      </w:r>
+      <w:proofErr w:type="spellEnd"/>
+      <w:r>
+        <w:t xml:space="preserve"> LUT (6-LUT) состоит из двух </w:t>
+      </w:r>
+      <w:proofErr w:type="spellStart"/>
+      <w:r>
+        <w:t>пятивходовых</w:t>
+      </w:r>
+      <w:proofErr w:type="spellEnd"/>
+      <w:r>
+        <w:t xml:space="preserve"> LUT (5-LUT)</w:t>
       </w:r>
       <w:r>
         <w:t xml:space="preserve">. </w:t>
@@ -2054,12 +2176,52 @@
         <w:t>2–1</w:t>
       </w:r>
       <w:r>
-        <w:t xml:space="preserve"> на выходе 6-LUT, который управляется в свою очередь шестым входом 6-LUT, даёт возможность реализовывать логические функции от шести переменных, задействуя 5-LUT в количестве двух штук.</w:t>
+        <w:t xml:space="preserve"> на выходе 6-LUT, который управляется в свою очередь шестым входом 6-LUT, даёт возможность реализовывать логические функции от шести переменных, </w:t>
+      </w:r>
+      <w:proofErr w:type="spellStart"/>
+      <w:r>
+        <w:t>задействуя</w:t>
+      </w:r>
+      <w:proofErr w:type="spellEnd"/>
+      <w:r>
+        <w:t xml:space="preserve"> 5-LUT в количестве двух штук.</w:t>
       </w:r>
     </w:p>
     <w:p>
       <w:r>
-        <w:t xml:space="preserve">В дополнение к таблицам поиска для выполнения арифметических операций в рамках CLB присутствуют цепи переноса (fast carry chain). В пределах одного блока CLB две цепи переноса расположены изолированно друг от друга, и распространяют перенос к соответствующим slice следующего блока CLB. </w:t>
+        <w:t>В дополнение к таблицам поиска для выполнения арифметических операций в рамках CLB присутствуют цепи переноса (</w:t>
+      </w:r>
+      <w:proofErr w:type="spellStart"/>
+      <w:r>
+        <w:t>fast</w:t>
+      </w:r>
+      <w:proofErr w:type="spellEnd"/>
+      <w:r>
+        <w:t xml:space="preserve"> </w:t>
+      </w:r>
+      <w:proofErr w:type="spellStart"/>
+      <w:r>
+        <w:t>carry</w:t>
+      </w:r>
+      <w:proofErr w:type="spellEnd"/>
+      <w:r>
+        <w:t xml:space="preserve"> </w:t>
+      </w:r>
+      <w:proofErr w:type="spellStart"/>
+      <w:r>
+        <w:t>chain</w:t>
+      </w:r>
+      <w:proofErr w:type="spellEnd"/>
+      <w:r>
+        <w:t xml:space="preserve">). В пределах одного блока CLB две цепи переноса расположены изолированно друг от друга, и распространяют перенос к соответствующим </w:t>
+      </w:r>
+      <w:proofErr w:type="spellStart"/>
+      <w:r>
+        <w:t>slice</w:t>
+      </w:r>
+      <w:proofErr w:type="spellEnd"/>
+      <w:r>
+        <w:t xml:space="preserve"> следующего блока CLB. </w:t>
       </w:r>
       <w:r>
         <w:br w:type="page"/>
@@ -2257,7 +2419,23 @@
         <w:spacing w:before="240"/>
       </w:pPr>
       <w:r>
-        <w:t xml:space="preserve">При помощи языка описания аппаратуры Verilog средствами САПР Vivado реализуем </w:t>
+        <w:t xml:space="preserve">При помощи языка описания аппаратуры </w:t>
+      </w:r>
+      <w:proofErr w:type="spellStart"/>
+      <w:r>
+        <w:t>Verilog</w:t>
+      </w:r>
+      <w:proofErr w:type="spellEnd"/>
+      <w:r>
+        <w:t xml:space="preserve"> средствами САПР </w:t>
+      </w:r>
+      <w:proofErr w:type="spellStart"/>
+      <w:r>
+        <w:t>Vivado</w:t>
+      </w:r>
+      <w:proofErr w:type="spellEnd"/>
+      <w:r>
+        <w:t xml:space="preserve"> реализуем </w:t>
       </w:r>
       <w:r>
         <w:t>заданное уравнение</w:t>
@@ -2292,6 +2470,7 @@
       <w:r>
         <w:t xml:space="preserve">Модуль </w:t>
       </w:r>
+      <w:proofErr w:type="gramStart"/>
       <w:r>
         <w:rPr>
           <w:lang w:val="en-US"/>
@@ -2307,6 +2486,7 @@
         </w:rPr>
         <w:t>v</w:t>
       </w:r>
+      <w:proofErr w:type="gramEnd"/>
     </w:p>
     <w:tbl>
       <w:tblPr>
@@ -2360,6 +2540,7 @@
               </w:rPr>
               <w:t xml:space="preserve">module </w:t>
             </w:r>
+            <w:proofErr w:type="gramStart"/>
             <w:r>
               <w:rPr>
                 <w:lang w:val="en-US"/>
@@ -2372,6 +2553,7 @@
               </w:rPr>
               <w:t>(</w:t>
             </w:r>
+            <w:proofErr w:type="gramEnd"/>
           </w:p>
           <w:p>
             <w:pPr>
@@ -2384,7 +2566,29 @@
               <w:rPr>
                 <w:lang w:val="en-US"/>
               </w:rPr>
-              <w:t>input a,b,c,d,e,</w:t>
+              <w:t xml:space="preserve">input </w:t>
+            </w:r>
+            <w:proofErr w:type="spellStart"/>
+            <w:proofErr w:type="gramStart"/>
+            <w:r>
+              <w:rPr>
+                <w:lang w:val="en-US"/>
+              </w:rPr>
+              <w:t>a,b</w:t>
+            </w:r>
+            <w:proofErr w:type="gramEnd"/>
+            <w:r>
+              <w:rPr>
+                <w:lang w:val="en-US"/>
+              </w:rPr>
+              <w:t>,c,d,e</w:t>
+            </w:r>
+            <w:proofErr w:type="spellEnd"/>
+            <w:r>
+              <w:rPr>
+                <w:lang w:val="en-US"/>
+              </w:rPr>
+              <w:t>,</w:t>
             </w:r>
           </w:p>
           <w:p>
@@ -2450,12 +2654,14 @@
                 <w:lang w:val="en-US"/>
               </w:rPr>
             </w:pPr>
+            <w:proofErr w:type="spellStart"/>
             <w:r>
               <w:rPr>
                 <w:lang w:val="en-US"/>
               </w:rPr>
               <w:t>endmodule</w:t>
             </w:r>
+            <w:proofErr w:type="spellEnd"/>
           </w:p>
         </w:tc>
       </w:tr>
@@ -2480,7 +2686,15 @@
         <w:t xml:space="preserve"> </w:t>
       </w:r>
       <w:r>
-        <w:t>Размерность выходной шины следует брать на единицу больше размерности операндов, поскольку оператор сложения в Verilog HDL подразумевает наличие единицы переноса.</w:t>
+        <w:t xml:space="preserve">Размерность выходной шины следует брать на единицу больше размерности операндов, поскольку оператор сложения в </w:t>
+      </w:r>
+      <w:proofErr w:type="spellStart"/>
+      <w:r>
+        <w:t>Verilog</w:t>
+      </w:r>
+      <w:proofErr w:type="spellEnd"/>
+      <w:r>
+        <w:t xml:space="preserve"> HDL подразумевает наличие единицы переноса.</w:t>
       </w:r>
     </w:p>
     <w:p>
@@ -2524,6 +2738,9 @@
         <w:pStyle w:val="a5"/>
       </w:pPr>
       <w:r>
+        <w:rPr>
+          <w:noProof/>
+        </w:rPr>
         <w:drawing>
           <wp:inline distT="0" distB="0" distL="0" distR="0" wp14:anchorId="74BBF413" wp14:editId="66F59858">
             <wp:extent cx="6120130" cy="550545"/>
@@ -2579,6 +2796,9 @@
         <w:spacing w:line="360" w:lineRule="auto"/>
       </w:pPr>
       <w:r>
+        <w:rPr>
+          <w:noProof/>
+        </w:rPr>
         <w:drawing>
           <wp:inline distT="0" distB="0" distL="0" distR="0" wp14:anchorId="1EC0E240" wp14:editId="0EF2F321">
             <wp:extent cx="6120130" cy="572135"/>
@@ -2703,6 +2923,9 @@
         <w:spacing w:line="360" w:lineRule="auto"/>
       </w:pPr>
       <w:r>
+        <w:rPr>
+          <w:noProof/>
+        </w:rPr>
         <w:drawing>
           <wp:inline distT="0" distB="0" distL="0" distR="0" wp14:anchorId="3B9555C7" wp14:editId="7FB0483D">
             <wp:extent cx="5222348" cy="2350544"/>
@@ -2764,6 +2987,9 @@
         <w:spacing w:line="360" w:lineRule="auto"/>
       </w:pPr>
       <w:r>
+        <w:rPr>
+          <w:noProof/>
+        </w:rPr>
         <w:drawing>
           <wp:inline distT="0" distB="0" distL="0" distR="0" wp14:anchorId="2D29A0F9" wp14:editId="666E8A8A">
             <wp:extent cx="1378935" cy="1853481"/>
@@ -2882,6 +3108,7 @@
       <w:r>
         <w:t xml:space="preserve"> — Модуль </w:t>
       </w:r>
+      <w:proofErr w:type="gramStart"/>
       <w:r>
         <w:rPr>
           <w:lang w:val="en-US"/>
@@ -2897,6 +3124,7 @@
         </w:rPr>
         <w:t>v</w:t>
       </w:r>
+      <w:proofErr w:type="gramEnd"/>
     </w:p>
     <w:tbl>
       <w:tblPr>
@@ -2948,8 +3176,16 @@
               <w:rPr>
                 <w:lang w:val="en-US"/>
               </w:rPr>
-              <w:t>module main(</w:t>
+              <w:t xml:space="preserve">module </w:t>
             </w:r>
+            <w:proofErr w:type="gramStart"/>
+            <w:r>
+              <w:rPr>
+                <w:lang w:val="en-US"/>
+              </w:rPr>
+              <w:t>main(</w:t>
+            </w:r>
+            <w:proofErr w:type="gramEnd"/>
           </w:p>
           <w:p>
             <w:pPr>
@@ -3014,12 +3250,14 @@
                 <w:lang w:val="en-US"/>
               </w:rPr>
             </w:pPr>
+            <w:proofErr w:type="spellStart"/>
             <w:r>
               <w:rPr>
                 <w:lang w:val="en-US"/>
               </w:rPr>
               <w:t>endmodule</w:t>
             </w:r>
+            <w:proofErr w:type="spellEnd"/>
           </w:p>
         </w:tc>
       </w:tr>
@@ -3080,6 +3318,9 @@
         <w:jc w:val="center"/>
       </w:pPr>
       <w:r>
+        <w:rPr>
+          <w:noProof/>
+        </w:rPr>
         <w:drawing>
           <wp:inline distT="0" distB="0" distL="0" distR="0" wp14:anchorId="49E227D5" wp14:editId="659F607D">
             <wp:extent cx="6120130" cy="676275"/>
@@ -3249,6 +3490,7 @@
         <w:rPr>
           <w:b w:val="0"/>
           <w:bCs/>
+          <w:noProof/>
           <w:sz w:val="28"/>
           <w:szCs w:val="28"/>
         </w:rPr>
@@ -3597,6 +3839,7 @@
           <w:bCs/>
           <w:sz w:val="28"/>
           <w:szCs w:val="28"/>
+          <w:lang w:val="en-US"/>
         </w:rPr>
       </w:pPr>
       <w:r>
@@ -3607,10 +3850,10 @@
           <w:szCs w:val="28"/>
         </w:rPr>
         <w:drawing>
-          <wp:inline distT="0" distB="0" distL="0" distR="0" wp14:anchorId="0966828A" wp14:editId="3CAAA427">
-            <wp:extent cx="1190791" cy="1105054"/>
-            <wp:effectExtent l="0" t="0" r="9525" b="0"/>
-            <wp:docPr id="16" name="Picture 16"/>
+          <wp:inline distT="0" distB="0" distL="0" distR="0" wp14:anchorId="2893E1D2" wp14:editId="61F20703">
+            <wp:extent cx="2237499" cy="2273300"/>
+            <wp:effectExtent l="0" t="0" r="0" b="0"/>
+            <wp:docPr id="4" name="Picture 4"/>
             <wp:cNvGraphicFramePr>
               <a:graphicFrameLocks xmlns:a="http://schemas.openxmlformats.org/drawingml/2006/main" noChangeAspect="1"/>
             </wp:cNvGraphicFramePr>
@@ -3630,7 +3873,7 @@
                   <pic:spPr>
                     <a:xfrm>
                       <a:off x="0" y="0"/>
-                      <a:ext cx="1190791" cy="1105054"/>
+                      <a:ext cx="2240001" cy="2275842"/>
                     </a:xfrm>
                     <a:prstGeom prst="rect">
                       <a:avLst/>
@@ -3678,6 +3921,7 @@
           <w:sz w:val="28"/>
           <w:szCs w:val="28"/>
         </w:rPr>
+        <w:lastRenderedPageBreak/>
         <w:t>На Рисунке 2.</w:t>
       </w:r>
       <w:r>
@@ -3752,17 +3996,7 @@
           <w:sz w:val="28"/>
           <w:szCs w:val="28"/>
         </w:rPr>
-        <w:t xml:space="preserve">начинает </w:t>
-      </w:r>
-      <w:r>
-        <w:rPr>
-          <w:b w:val="0"/>
-          <w:bCs/>
-          <w:sz w:val="28"/>
-          <w:szCs w:val="28"/>
-        </w:rPr>
-        <w:lastRenderedPageBreak/>
-        <w:t xml:space="preserve">использоваться одна </w:t>
+        <w:t xml:space="preserve">начинает использоваться одна </w:t>
       </w:r>
       <w:r>
         <w:rPr>
@@ -3840,6 +4074,7 @@
         </w:rPr>
         <w:t>’</w:t>
       </w:r>
+      <w:proofErr w:type="spellStart"/>
       <w:r>
         <w:rPr>
           <w:b w:val="0"/>
@@ -3849,6 +4084,7 @@
         </w:rPr>
         <w:t>ов</w:t>
       </w:r>
+      <w:proofErr w:type="spellEnd"/>
       <w:r>
         <w:rPr>
           <w:b w:val="0"/>
@@ -3902,6 +4138,7 @@
         <w:rPr>
           <w:b w:val="0"/>
           <w:bCs/>
+          <w:noProof/>
           <w:sz w:val="28"/>
           <w:szCs w:val="28"/>
         </w:rPr>
@@ -4072,6 +4309,7 @@
       <w:r>
         <w:t xml:space="preserve">Листинг </w:t>
       </w:r>
+      <w:proofErr w:type="gramStart"/>
       <w:r>
         <w:t>2.</w:t>
       </w:r>
@@ -4079,8 +4317,13 @@
         <w:t>3</w:t>
       </w:r>
       <w:r>
-        <w:t xml:space="preserve">  — Модуль </w:t>
-      </w:r>
+        <w:t xml:space="preserve">  —</w:t>
+      </w:r>
+      <w:proofErr w:type="gramEnd"/>
+      <w:r>
+        <w:t xml:space="preserve"> Модуль </w:t>
+      </w:r>
+      <w:proofErr w:type="spellStart"/>
       <w:r>
         <w:rPr>
           <w:lang w:val="en-US"/>
@@ -4099,6 +4342,7 @@
         </w:rPr>
         <w:t>v</w:t>
       </w:r>
+      <w:proofErr w:type="spellEnd"/>
     </w:p>
     <w:tbl>
       <w:tblPr>
@@ -4184,11 +4428,27 @@
               </w:rPr>
               <w:t xml:space="preserve">signed </w:t>
             </w:r>
+            <w:proofErr w:type="spellStart"/>
+            <w:proofErr w:type="gramStart"/>
             <w:r>
               <w:rPr>
                 <w:lang w:val="en-US"/>
               </w:rPr>
-              <w:t>a,b,c,d,e,</w:t>
+              <w:t>a,b</w:t>
+            </w:r>
+            <w:proofErr w:type="gramEnd"/>
+            <w:r>
+              <w:rPr>
+                <w:lang w:val="en-US"/>
+              </w:rPr>
+              <w:t>,c,d,e</w:t>
+            </w:r>
+            <w:proofErr w:type="spellEnd"/>
+            <w:r>
+              <w:rPr>
+                <w:lang w:val="en-US"/>
+              </w:rPr>
+              <w:t>,</w:t>
             </w:r>
           </w:p>
           <w:p>
@@ -4260,13 +4520,7 @@
               <w:rPr>
                 <w:lang w:val="en-US"/>
               </w:rPr>
-              <w:t xml:space="preserve"> </w:t>
-            </w:r>
-            <w:r>
-              <w:rPr>
-                <w:lang w:val="en-US"/>
-              </w:rPr>
-              <w:t>f = a * b &gt;&gt; c/d + e;</w:t>
+              <w:t xml:space="preserve"> f = a * b &gt;&gt; c/d + e;</w:t>
             </w:r>
           </w:p>
           <w:p>
@@ -4284,12 +4538,14 @@
                 <w:lang w:val="en-US"/>
               </w:rPr>
             </w:pPr>
+            <w:proofErr w:type="spellStart"/>
             <w:r>
               <w:rPr>
                 <w:lang w:val="en-US"/>
               </w:rPr>
               <w:t>endmodule</w:t>
             </w:r>
+            <w:proofErr w:type="spellEnd"/>
           </w:p>
         </w:tc>
       </w:tr>
@@ -4324,7 +4580,39 @@
           <w:sz w:val="28"/>
           <w:szCs w:val="28"/>
         </w:rPr>
-        <w:t xml:space="preserve">в языке Verilog используется ключевое слово «signed». </w:t>
+        <w:t xml:space="preserve">в языке </w:t>
+      </w:r>
+      <w:proofErr w:type="spellStart"/>
+      <w:r>
+        <w:rPr>
+          <w:sz w:val="28"/>
+          <w:szCs w:val="28"/>
+        </w:rPr>
+        <w:t>Verilog</w:t>
+      </w:r>
+      <w:proofErr w:type="spellEnd"/>
+      <w:r>
+        <w:rPr>
+          <w:sz w:val="28"/>
+          <w:szCs w:val="28"/>
+        </w:rPr>
+        <w:t xml:space="preserve"> используется ключевое слово «</w:t>
+      </w:r>
+      <w:proofErr w:type="spellStart"/>
+      <w:r>
+        <w:rPr>
+          <w:sz w:val="28"/>
+          <w:szCs w:val="28"/>
+        </w:rPr>
+        <w:t>signed</w:t>
+      </w:r>
+      <w:proofErr w:type="spellEnd"/>
+      <w:r>
+        <w:rPr>
+          <w:sz w:val="28"/>
+          <w:szCs w:val="28"/>
+        </w:rPr>
+        <w:t xml:space="preserve">». </w:t>
       </w:r>
     </w:p>
     <w:p>
@@ -4512,6 +4800,9 @@
         <w:pStyle w:val="a5"/>
       </w:pPr>
       <w:r>
+        <w:rPr>
+          <w:noProof/>
+        </w:rPr>
         <w:drawing>
           <wp:inline distT="0" distB="0" distL="0" distR="0" wp14:anchorId="311ED2A3" wp14:editId="5394FE76">
             <wp:extent cx="6120130" cy="530860"/>
@@ -4608,7 +4899,23 @@
           <w:bCs/>
           <w:szCs w:val="18"/>
         </w:rPr>
-        <w:t>при помощи Verilog HDL</w:t>
+        <w:t xml:space="preserve">при помощи </w:t>
+      </w:r>
+      <w:proofErr w:type="spellStart"/>
+      <w:r>
+        <w:rPr>
+          <w:bCs/>
+          <w:szCs w:val="18"/>
+        </w:rPr>
+        <w:t>Verilog</w:t>
+      </w:r>
+      <w:proofErr w:type="spellEnd"/>
+      <w:r>
+        <w:rPr>
+          <w:bCs/>
+          <w:szCs w:val="18"/>
+        </w:rPr>
+        <w:t xml:space="preserve"> HDL</w:t>
       </w:r>
       <w:r>
         <w:t>.</w:t>
@@ -4649,7 +4956,23 @@
           <w:bCs/>
           <w:szCs w:val="18"/>
         </w:rPr>
-        <w:t>средствами САПР Vivado.</w:t>
+        <w:t xml:space="preserve">средствами САПР </w:t>
+      </w:r>
+      <w:proofErr w:type="spellStart"/>
+      <w:r>
+        <w:rPr>
+          <w:bCs/>
+          <w:szCs w:val="18"/>
+        </w:rPr>
+        <w:t>Vivado</w:t>
+      </w:r>
+      <w:proofErr w:type="spellEnd"/>
+      <w:r>
+        <w:rPr>
+          <w:bCs/>
+          <w:szCs w:val="18"/>
+        </w:rPr>
+        <w:t>.</w:t>
       </w:r>
       <w:r>
         <w:rPr>
@@ -4673,7 +4996,15 @@
         <w:t xml:space="preserve"> </w:t>
       </w:r>
       <w:r>
-        <w:t>были изучены основные аппаратные ресурсы, доступные при проектировании устройств на базе ПЛИС «Artix-7» xс7a100tcsg324-1. Также получены базовые представления о реализации основных арифметических функций: описания на Verilog HDL, реализации на базе ПЛИС «Artix-7» xс7a100tcsg324-1.</w:t>
+        <w:t xml:space="preserve">были изучены основные аппаратные ресурсы, доступные при проектировании устройств на базе ПЛИС «Artix-7» xс7a100tcsg324-1. Также получены базовые представления о реализации основных арифметических функций: описания на </w:t>
+      </w:r>
+      <w:proofErr w:type="spellStart"/>
+      <w:r>
+        <w:t>Verilog</w:t>
+      </w:r>
+      <w:proofErr w:type="spellEnd"/>
+      <w:r>
+        <w:t xml:space="preserve"> HDL, реализации на базе ПЛИС «Artix-7» xс7a100tcsg324-1.</w:t>
       </w:r>
       <w:r>
         <w:rPr>
@@ -4717,7 +5048,23 @@
         <w:t xml:space="preserve">1. </w:t>
       </w:r>
       <w:r>
-        <w:t>Тарасов И. Е. ПЛИС Xilinx. Языки описания аппаратуры VHDL и Verilog, САПР, приемы проектирования. М.: Издательство: Горячая линия - Телеком, 2019 г. ISBN: 978-5-9912-0802-4</w:t>
+        <w:t xml:space="preserve">Тарасов И. Е. ПЛИС </w:t>
+      </w:r>
+      <w:proofErr w:type="spellStart"/>
+      <w:r>
+        <w:t>Xilinx</w:t>
+      </w:r>
+      <w:proofErr w:type="spellEnd"/>
+      <w:r>
+        <w:t xml:space="preserve">. Языки описания аппаратуры VHDL и </w:t>
+      </w:r>
+      <w:proofErr w:type="spellStart"/>
+      <w:r>
+        <w:t>Verilog</w:t>
+      </w:r>
+      <w:proofErr w:type="spellEnd"/>
+      <w:r>
+        <w:t>, САПР, приемы проектирования. М.: Издательство: Горячая линия - Телеком, 2019 г. ISBN: 978-5-9912-0802-4</w:t>
       </w:r>
       <w:r>
         <w:rPr>
@@ -4743,7 +5090,15 @@
         <w:t xml:space="preserve">2. </w:t>
       </w:r>
       <w:r>
-        <w:t>Орлов С.А. Организация ЭВМ и систем: Учебник для вузов. 3-е изд. Стандарт третьего поколения / С.А. Орлов, Б.Я. Цилькер. – Санкт-Петербург: Питер, 2014. - 688 с. - ISBN 978-5-496-01145-7.</w:t>
+        <w:t xml:space="preserve">Орлов С.А. Организация ЭВМ и систем: Учебник для вузов. 3-е изд. Стандарт третьего поколения / С.А. Орлов, Б.Я. </w:t>
+      </w:r>
+      <w:proofErr w:type="spellStart"/>
+      <w:r>
+        <w:t>Цилькер</w:t>
+      </w:r>
+      <w:proofErr w:type="spellEnd"/>
+      <w:r>
+        <w:t>. – Санкт-Петербург: Питер, 2014. - 688 с. - ISBN 978-5-496-01145-7.</w:t>
       </w:r>
     </w:p>
     <w:p>
@@ -4768,7 +5123,47 @@
         <w:ind w:right="-17"/>
       </w:pPr>
       <w:r>
-        <w:t>4. Рабан, Жан.М., Чандракасан, А., Николич, Б. Цифровые интегральные схемы. Методология проектирования. 2-е изд.: Пер. с англ. – М.: ООО «И.Д. Вильямс», 2016. – 912 с.: ил. – Паралтит. англ. ISBN 978-5-8459- 1116-2 (рус.).</w:t>
+        <w:t xml:space="preserve">4. </w:t>
+      </w:r>
+      <w:proofErr w:type="spellStart"/>
+      <w:r>
+        <w:t>Рабан</w:t>
+      </w:r>
+      <w:proofErr w:type="spellEnd"/>
+      <w:r>
+        <w:t xml:space="preserve">, </w:t>
+      </w:r>
+      <w:proofErr w:type="spellStart"/>
+      <w:r>
+        <w:t>Жан.М</w:t>
+      </w:r>
+      <w:proofErr w:type="spellEnd"/>
+      <w:r>
+        <w:t xml:space="preserve">., </w:t>
+      </w:r>
+      <w:proofErr w:type="spellStart"/>
+      <w:r>
+        <w:t>Чандракасан</w:t>
+      </w:r>
+      <w:proofErr w:type="spellEnd"/>
+      <w:r>
+        <w:t xml:space="preserve">, А., </w:t>
+      </w:r>
+      <w:proofErr w:type="spellStart"/>
+      <w:r>
+        <w:t>Николич</w:t>
+      </w:r>
+      <w:proofErr w:type="spellEnd"/>
+      <w:r>
+        <w:t xml:space="preserve">, Б. Цифровые интегральные схемы. Методология проектирования. 2-е изд.: Пер. с англ. – М.: ООО «И.Д. Вильямс», 2016. – 912 с.: ил. – </w:t>
+      </w:r>
+      <w:proofErr w:type="spellStart"/>
+      <w:r>
+        <w:t>Паралтит</w:t>
+      </w:r>
+      <w:proofErr w:type="spellEnd"/>
+      <w:r>
+        <w:t>. англ. ISBN 978-5-8459- 1116-2 (рус.).</w:t>
       </w:r>
     </w:p>
     <w:p>
@@ -4786,8 +5181,21 @@
         <w:t xml:space="preserve"> </w:t>
       </w:r>
       <w:r>
-        <w:t>Шафер Д., Фатрелл Р., Шафер Л. Управление программными проектами: достижение оптимального качества при минимуме затрат: Пер. с англ. – М.: Издательский дом «Вильямс», 2004. – 1136 с.: ил. – Парал.тит.англ</w:t>
-      </w:r>
+        <w:t xml:space="preserve">Шафер Д., </w:t>
+      </w:r>
+      <w:proofErr w:type="spellStart"/>
+      <w:r>
+        <w:t>Фатрелл</w:t>
+      </w:r>
+      <w:proofErr w:type="spellEnd"/>
+      <w:r>
+        <w:t xml:space="preserve"> Р., Шафер Л. Управление программными проектами: достижение оптимального качества при минимуме затрат: Пер. с англ. – М.: Издательский дом «Вильямс», 2004. – 1136 с.: ил. – </w:t>
+      </w:r>
+      <w:proofErr w:type="spellStart"/>
+      <w:r>
+        <w:t>Парал.тит.англ</w:t>
+      </w:r>
+      <w:proofErr w:type="spellEnd"/>
       <w:r>
         <w:t>.</w:t>
       </w:r>
@@ -20434,21 +20842,21 @@
 </a:theme>
 </file>
 
-<file path=customXml/item1.xml>
-</file>
-
-<file path=customXml/item2.xml><?xml version="1.0" encoding="utf-8"?>
+<file path=customXml/item1.xml><?xml version="1.0" encoding="utf-8"?>
 <b:Sources xmlns:b="http://schemas.openxmlformats.org/officeDocument/2006/bibliography" xmlns="http://schemas.openxmlformats.org/officeDocument/2006/bibliography" SelectedStyle="\APASixthEditionOfficeOnline.xsl" StyleName="APA" Version="6"/>
 </file>
 
-<file path=customXml/itemProps1.xml><?xml version="1.0" encoding="utf-8"?>
-<ds:datastoreItem xmlns:ds="http://schemas.openxmlformats.org/officeDocument/2006/customXml" ds:itemID="{A67D258A-9AB9-4B70-93AA-F6BF1F1C0448}"/>
+<file path=customXml/item2.xml>
 </file>
 
-<file path=customXml/itemProps2.xml><?xml version="1.0" encoding="utf-8"?>
+<file path=customXml/itemProps1.xml><?xml version="1.0" encoding="utf-8"?>
 <ds:datastoreItem xmlns:ds="http://schemas.openxmlformats.org/officeDocument/2006/customXml" ds:itemID="{3D10C370-6C45-410E-BB80-D495669BB83C}">
   <ds:schemaRefs>
     <ds:schemaRef ds:uri="http://schemas.openxmlformats.org/officeDocument/2006/bibliography"/>
   </ds:schemaRefs>
 </ds:datastoreItem>
+</file>
+
+<file path=customXml/itemProps2.xml><?xml version="1.0" encoding="utf-8"?>
+<ds:datastoreItem xmlns:ds="http://schemas.openxmlformats.org/officeDocument/2006/customXml" ds:itemID="{A67D258A-9AB9-4B70-93AA-F6BF1F1C0448}"/>
 </file>
</xml_diff>